<commit_message>
labs: fixes to wording of week 7 lab class
</commit_message>
<xml_diff>
--- a/Week7/labWeek7.docx
+++ b/Week7/labWeek7.docx
@@ -94,14 +94,14 @@
           <w:rFonts w:ascii="Arial" w:hAnsi="Arial"/>
           <w:b/>
         </w:rPr>
-        <w:t>Using the assignment data, w</w:t>
+        <w:t xml:space="preserve">Using data from a character recognition task, what </w:t>
       </w:r>
       <w:r>
         <w:rPr>
           <w:rFonts w:ascii="Arial" w:hAnsi="Arial"/>
           <w:b/>
         </w:rPr>
-        <w:t>hat is the b</w:t>
+        <w:t>is the b</w:t>
       </w:r>
       <w:r>
         <w:rPr>
@@ -122,15 +122,24 @@
           <w:rFonts w:ascii="Arial" w:hAnsi="Arial"/>
           <w:b/>
         </w:rPr>
-        <w:t xml:space="preserve">of the 900 available </w:t>
+        <w:t xml:space="preserve">out of </w:t>
       </w:r>
       <w:r>
         <w:rPr>
           <w:rFonts w:ascii="Arial" w:hAnsi="Arial"/>
           <w:b/>
         </w:rPr>
-        <w:t>features (i.e. 10 different pixel positions)?</w:t>
-      </w:r>
+        <w:t xml:space="preserve">900 available </w:t>
+      </w:r>
+      <w:r>
+        <w:rPr>
+          <w:rFonts w:ascii="Arial" w:hAnsi="Arial"/>
+          <w:b/>
+        </w:rPr>
+        <w:t>pixels?</w:t>
+      </w:r>
+      <w:bookmarkStart w:id="0" w:name="_GoBack"/>
+      <w:bookmarkEnd w:id="0"/>
     </w:p>
     <w:p>
       <w:pPr>
@@ -3113,8 +3122,6 @@
       </w:pPr>
     </w:p>
     <w:p>
-      <w:bookmarkStart w:id="0" w:name="_GoBack"/>
-      <w:bookmarkEnd w:id="0"/>
       <w:r>
         <w:t xml:space="preserve">Now repeat until you have found all 10. </w:t>
       </w:r>
@@ -4301,7 +4308,7 @@
 </file>
 
 <file path=customXml/itemProps1.xml><?xml version="1.0" encoding="utf-8"?>
-<ds:datastoreItem xmlns:ds="http://schemas.openxmlformats.org/officeDocument/2006/customXml" ds:itemID="{54D9DD43-0E9B-6C47-B91B-2D73EDD967A5}">
+<ds:datastoreItem xmlns:ds="http://schemas.openxmlformats.org/officeDocument/2006/customXml" ds:itemID="{0EE5F3CB-A977-8F4C-8AC1-DF484E51616D}">
   <ds:schemaRefs>
     <ds:schemaRef ds:uri="http://schemas.openxmlformats.org/officeDocument/2006/bibliography"/>
   </ds:schemaRefs>

</xml_diff>